<commit_message>
Update AT3_Component Design and Integration Plan (1).docx
</commit_message>
<xml_diff>
--- a/Documents/AT3_Component Design and Integration Plan (1).docx
+++ b/Documents/AT3_Component Design and Integration Plan (1).docx
@@ -222,7 +222,21 @@
         <w:rPr>
           <w:sz w:val="20"/>
         </w:rPr>
-        <w:t xml:space="preserve">Feral Kingdom will be a Pokémon-esque turn based combat game with </w:t>
+        <w:t>Feral Kingdom will be a Pokémon-</w:t>
+      </w:r>
+      <w:proofErr w:type="spellStart"/>
+      <w:r>
+        <w:rPr>
+          <w:sz w:val="20"/>
+        </w:rPr>
+        <w:t>esque</w:t>
+      </w:r>
+      <w:proofErr w:type="spellEnd"/>
+      <w:r>
+        <w:rPr>
+          <w:sz w:val="20"/>
+        </w:rPr>
+        <w:t xml:space="preserve"> turn based combat game with </w:t>
       </w:r>
       <w:r>
         <w:rPr>
@@ -236,6 +250,14 @@
         </w:rPr>
         <w:t xml:space="preserve"> overworld to move between battles</w:t>
       </w:r>
+      <w:r>
+        <w:rPr>
+          <w:sz w:val="20"/>
+        </w:rPr>
+        <w:t xml:space="preserve">, the player will  be able to complete a battle either by killing the opposing monster in the battle or by running away from the battle, the latter </w:t>
+      </w:r>
+      <w:bookmarkStart w:id="0" w:name="_GoBack"/>
+      <w:bookmarkEnd w:id="0"/>
     </w:p>
     <w:p>
       <w:pPr>
@@ -381,8 +403,6 @@
         </w:rPr>
         <w:t>third-party</w:t>
       </w:r>
-      <w:bookmarkStart w:id="0" w:name="_GoBack"/>
-      <w:bookmarkEnd w:id="0"/>
       <w:r>
         <w:rPr>
           <w:i/>
@@ -1123,7 +1143,7 @@
       <w:rPr>
         <w:noProof/>
       </w:rPr>
-      <w:t>19/05/2020</w:t>
+      <w:t>22/05/2020</w:t>
     </w:r>
     <w:r>
       <w:fldChar w:fldCharType="end"/>

</xml_diff>